<commit_message>
Lab3 done correctle MihailovYA_6383
</commit_message>
<xml_diff>
--- a/6383/MihailovYA/lab3/os_lab_3.docx
+++ b/6383/MihailovYA/lab3/os_lab_3.docx
@@ -1524,7 +1524,21 @@
           <w:sz w:val="28"/>
           <w:szCs w:val="28"/>
         </w:rPr>
-        <w:t>Доступная память – это память, занимаемая и используемая программой.</w:t>
+        <w:t xml:space="preserve">Доступная память – это память, </w:t>
+      </w:r>
+      <w:r>
+        <w:rPr>
+          <w:sz w:val="28"/>
+          <w:szCs w:val="28"/>
+        </w:rPr>
+        <w:t>в которую можно загрузить пользовательские программы</w:t>
+      </w:r>
+      <w:r>
+        <w:rPr>
+          <w:sz w:val="28"/>
+          <w:szCs w:val="28"/>
+        </w:rPr>
+        <w:t>.</w:t>
       </w:r>
     </w:p>
     <w:p>
@@ -1568,11 +1582,70 @@
           <w:szCs w:val="28"/>
         </w:rPr>
       </w:pPr>
+      <w:r>
+        <w:rPr>
+          <w:sz w:val="28"/>
+          <w:szCs w:val="28"/>
+          <w:lang w:val="en-US"/>
+        </w:rPr>
+        <w:t>MCB</w:t>
+      </w:r>
+      <w:r>
+        <w:rPr>
+          <w:sz w:val="28"/>
+          <w:szCs w:val="28"/>
+        </w:rPr>
+        <w:t xml:space="preserve"> </w:t>
+      </w:r>
+      <w:r>
+        <w:rPr>
+          <w:sz w:val="28"/>
+          <w:szCs w:val="28"/>
+        </w:rPr>
+        <w:t xml:space="preserve">блок программы </w:t>
+      </w:r>
+      <w:r>
+        <w:rPr>
+          <w:sz w:val="28"/>
+          <w:szCs w:val="28"/>
+        </w:rPr>
+        <w:t xml:space="preserve">в 1 пункте </w:t>
+      </w:r>
+      <w:r>
+        <w:rPr>
+          <w:sz w:val="28"/>
+          <w:szCs w:val="28"/>
+          <w:lang w:val="en-US"/>
+        </w:rPr>
+        <w:t>MCB</w:t>
+      </w:r>
+      <w:r>
+        <w:rPr>
+          <w:sz w:val="28"/>
+          <w:szCs w:val="28"/>
+        </w:rPr>
+        <w:t xml:space="preserve"> #</w:t>
+      </w:r>
       <w:proofErr w:type="gramStart"/>
       <w:r>
         <w:rPr>
           <w:sz w:val="28"/>
           <w:szCs w:val="28"/>
+        </w:rPr>
+        <w:t>04 ,</w:t>
+      </w:r>
+      <w:proofErr w:type="gramEnd"/>
+      <w:r>
+        <w:rPr>
+          <w:sz w:val="28"/>
+          <w:szCs w:val="28"/>
+        </w:rPr>
+        <w:t xml:space="preserve"> </w:t>
+      </w:r>
+      <w:r>
+        <w:rPr>
+          <w:sz w:val="28"/>
+          <w:szCs w:val="28"/>
           <w:lang w:val="en-US"/>
         </w:rPr>
         <w:t>MCB</w:t>
@@ -1582,16 +1655,77 @@
           <w:sz w:val="28"/>
           <w:szCs w:val="28"/>
         </w:rPr>
-        <w:t xml:space="preserve"> </w:t>
-      </w:r>
-      <w:r>
-        <w:rPr>
-          <w:sz w:val="28"/>
-          <w:szCs w:val="28"/>
-        </w:rPr>
-        <w:t>блок программы находится в конце списка.</w:t>
-      </w:r>
-      <w:proofErr w:type="gramEnd"/>
+        <w:t xml:space="preserve"> #05;</w:t>
+      </w:r>
+    </w:p>
+    <w:p>
+      <w:pPr>
+        <w:rPr>
+          <w:sz w:val="28"/>
+          <w:szCs w:val="28"/>
+        </w:rPr>
+      </w:pPr>
+      <w:r>
+        <w:rPr>
+          <w:sz w:val="28"/>
+          <w:szCs w:val="28"/>
+        </w:rPr>
+        <w:t xml:space="preserve">Во 2 пункте – </w:t>
+      </w:r>
+      <w:r>
+        <w:rPr>
+          <w:sz w:val="28"/>
+          <w:szCs w:val="28"/>
+          <w:lang w:val="en-US"/>
+        </w:rPr>
+        <w:t>MCB</w:t>
+      </w:r>
+      <w:r>
+        <w:rPr>
+          <w:sz w:val="28"/>
+          <w:szCs w:val="28"/>
+        </w:rPr>
+        <w:t xml:space="preserve"> #04, </w:t>
+      </w:r>
+      <w:r>
+        <w:rPr>
+          <w:sz w:val="28"/>
+          <w:szCs w:val="28"/>
+          <w:lang w:val="en-US"/>
+        </w:rPr>
+        <w:t>MCB</w:t>
+      </w:r>
+      <w:r>
+        <w:rPr>
+          <w:sz w:val="28"/>
+          <w:szCs w:val="28"/>
+        </w:rPr>
+        <w:t xml:space="preserve"> #05;</w:t>
+      </w:r>
+    </w:p>
+    <w:p>
+      <w:pPr>
+        <w:rPr>
+          <w:sz w:val="28"/>
+          <w:szCs w:val="28"/>
+          <w:lang w:val="en-US"/>
+        </w:rPr>
+      </w:pPr>
+      <w:r>
+        <w:rPr>
+          <w:sz w:val="28"/>
+          <w:szCs w:val="28"/>
+        </w:rPr>
+        <w:t xml:space="preserve">В 3 – </w:t>
+      </w:r>
+      <w:r>
+        <w:rPr>
+          <w:sz w:val="28"/>
+          <w:szCs w:val="28"/>
+          <w:lang w:val="en-US"/>
+        </w:rPr>
+        <w:t>MCB #04, MCB#05, MCB#06;</w:t>
+      </w:r>
     </w:p>
     <w:p>
       <w:pPr>
@@ -1621,7 +1755,35 @@
           <w:sz w:val="28"/>
           <w:szCs w:val="28"/>
         </w:rPr>
-        <w:t>Она занимает 648912 байт.</w:t>
+        <w:t>Она занимает</w:t>
+      </w:r>
+      <w:r>
+        <w:rPr>
+          <w:sz w:val="28"/>
+          <w:szCs w:val="28"/>
+        </w:rPr>
+        <w:t>: в 1 пункте -</w:t>
+      </w:r>
+      <w:r>
+        <w:rPr>
+          <w:sz w:val="28"/>
+          <w:szCs w:val="28"/>
+        </w:rPr>
+        <w:t xml:space="preserve"> 648912 байт</w:t>
+      </w:r>
+      <w:r>
+        <w:rPr>
+          <w:sz w:val="28"/>
+          <w:szCs w:val="28"/>
+        </w:rPr>
+        <w:t>, во 2 пункте -1904 байт, в 3 пункте – 65536+1904=67440 байт</w:t>
+      </w:r>
+      <w:r>
+        <w:rPr>
+          <w:sz w:val="28"/>
+          <w:szCs w:val="28"/>
+        </w:rPr>
+        <w:t>.</w:t>
       </w:r>
     </w:p>
     <w:sectPr>
@@ -2904,7 +3066,7 @@
 </file>
 
 <file path=customXml/itemProps1.xml><?xml version="1.0" encoding="utf-8"?>
-<ds:datastoreItem xmlns:ds="http://schemas.openxmlformats.org/officeDocument/2006/customXml" ds:itemID="{6E6E15CB-FCD8-4ADA-BACB-BD21D5C6E056}">
+<ds:datastoreItem xmlns:ds="http://schemas.openxmlformats.org/officeDocument/2006/customXml" ds:itemID="{51C47B79-ED54-4F54-8473-CAD0EE9D5AC6}">
   <ds:schemaRefs>
     <ds:schemaRef ds:uri="http://schemas.openxmlformats.org/officeDocument/2006/bibliography"/>
   </ds:schemaRefs>

</xml_diff>